<commit_message>
AUC and node strength method
</commit_message>
<xml_diff>
--- a/paper/Carrillo_Reid_Han_LCR.docx
+++ b/paper/Carrillo_Reid_Han_LCR.docx
@@ -11410,17 +11410,9 @@
         <w:rPr>
           <w:rFonts w:ascii="Arial" w:hAnsi="Arial" w:cs="Arial"/>
         </w:rPr>
-        <w:t xml:space="preserve"> are a specific no</w:t>
-      </w:r>
-      <w:bookmarkStart w:id="15" w:name="_GoBack"/>
-      <w:bookmarkEnd w:id="15"/>
-      <w:r>
-        <w:rPr>
-          <w:rFonts w:ascii="Arial" w:hAnsi="Arial" w:cs="Arial"/>
-        </w:rPr>
-        <w:t xml:space="preserve">n-random subgroup. To answer this question, we randomly sampled a subset of the </w:t>
-      </w:r>
-      <w:del w:id="16" w:author="Shuting Han" w:date="2017-02-01T10:14:00Z">
+        <w:t xml:space="preserve"> are a specific non-random subgroup. To answer this question, we randomly sampled a subset of the </w:t>
+      </w:r>
+      <w:del w:id="15" w:author="Shuting Han" w:date="2017-02-01T10:14:00Z">
         <w:r>
           <w:rPr>
             <w:rFonts w:ascii="Arial" w:hAnsi="Arial" w:cs="Arial"/>
@@ -11440,7 +11432,7 @@
         </w:rPr>
         <w:t xml:space="preserve">number of </w:t>
       </w:r>
-      <w:del w:id="17" w:author="Shuting Han" w:date="2017-02-01T10:15:00Z">
+      <w:del w:id="16" w:author="Shuting Han" w:date="2017-02-01T10:15:00Z">
         <w:r>
           <w:rPr>
             <w:rFonts w:ascii="Arial" w:hAnsi="Arial" w:cs="Arial"/>
@@ -11448,7 +11440,7 @@
           <w:delText>cells</w:delText>
         </w:r>
       </w:del>
-      <w:ins w:id="18" w:author="Shuting Han" w:date="2017-02-01T10:15:00Z">
+      <w:ins w:id="17" w:author="Shuting Han" w:date="2017-02-01T10:15:00Z">
         <w:r>
           <w:rPr>
             <w:rFonts w:ascii="Arial" w:hAnsi="Arial" w:cs="Arial"/>
@@ -11816,7 +11808,7 @@
       <w:r>
         <w:rPr>
           <w:rFonts w:ascii="Arial" w:hAnsi="Arial" w:cs="Arial"/>
-          <w:rPrChange w:id="19" w:author="Shuting Han" w:date="2017-02-01T10:17:00Z">
+          <w:rPrChange w:id="18" w:author="Shuting Han" w:date="2017-02-01T10:17:00Z">
             <w:rPr>
               <w:rFonts w:ascii="Arial" w:hAnsi="Arial" w:cs="Arial"/>
             </w:rPr>
@@ -11827,7 +11819,7 @@
       <w:r>
         <w:rPr>
           <w:rFonts w:ascii="Arial" w:hAnsi="Arial" w:cs="Arial"/>
-          <w:rPrChange w:id="20" w:author="Shuting Han" w:date="2017-02-01T10:17:00Z">
+          <w:rPrChange w:id="19" w:author="Shuting Han" w:date="2017-02-01T10:17:00Z">
             <w:rPr>
               <w:rFonts w:ascii="Arial" w:hAnsi="Arial" w:cs="Arial"/>
             </w:rPr>
@@ -11899,13 +11891,23 @@
       <w:r>
         <w:rPr>
           <w:rFonts w:ascii="Arial" w:hAnsi="Arial" w:cs="Arial"/>
+          <w:rPrChange w:id="20" w:author="Shuting Han" w:date="2017-02-01T10:17:00Z">
+            <w:rPr>
+              <w:rFonts w:ascii="Arial" w:hAnsi="Arial" w:cs="Arial"/>
+            </w:rPr>
+          </w:rPrChange>
+        </w:rPr>
+        <w:instrText xml:space="preserve"> ADDIN EN.CITE.DATA </w:instrText>
+      </w:r>
+      <w:r>
+        <w:rPr>
+          <w:rFonts w:ascii="Arial" w:hAnsi="Arial" w:cs="Arial"/>
           <w:rPrChange w:id="21" w:author="Shuting Han" w:date="2017-02-01T10:17:00Z">
             <w:rPr>
               <w:rFonts w:ascii="Arial" w:hAnsi="Arial" w:cs="Arial"/>
             </w:rPr>
           </w:rPrChange>
         </w:rPr>
-        <w:instrText xml:space="preserve"> ADDIN EN.CITE.DATA </w:instrText>
       </w:r>
       <w:r>
         <w:rPr>
@@ -11916,6 +11918,7 @@
             </w:rPr>
           </w:rPrChange>
         </w:rPr>
+        <w:fldChar w:fldCharType="end"/>
       </w:r>
       <w:r>
         <w:rPr>
@@ -11926,17 +11929,6 @@
             </w:rPr>
           </w:rPrChange>
         </w:rPr>
-        <w:fldChar w:fldCharType="end"/>
-      </w:r>
-      <w:r>
-        <w:rPr>
-          <w:rFonts w:ascii="Arial" w:hAnsi="Arial" w:cs="Arial"/>
-          <w:rPrChange w:id="24" w:author="Shuting Han" w:date="2017-02-01T10:17:00Z">
-            <w:rPr>
-              <w:rFonts w:ascii="Arial" w:hAnsi="Arial" w:cs="Arial"/>
-            </w:rPr>
-          </w:rPrChange>
-        </w:rPr>
       </w:r>
       <w:r>
         <w:rPr>
@@ -12259,7 +12251,7 @@
         </w:rPr>
         <w:t xml:space="preserve">uggesting that few neurons </w:t>
       </w:r>
-      <w:del w:id="25" w:author="Shuting Han" w:date="2017-02-01T10:19:00Z">
+      <w:del w:id="24" w:author="Shuting Han" w:date="2017-02-01T10:19:00Z">
         <w:r>
           <w:rPr>
             <w:rFonts w:ascii="Arial" w:hAnsi="Arial" w:cs="Arial"/>
@@ -12267,7 +12259,7 @@
           <w:delText xml:space="preserve">could </w:delText>
         </w:r>
       </w:del>
-      <w:ins w:id="26" w:author="Shuting Han" w:date="2017-02-01T10:19:00Z">
+      <w:ins w:id="25" w:author="Shuting Han" w:date="2017-02-01T10:19:00Z">
         <w:r>
           <w:rPr>
             <w:rFonts w:ascii="Arial" w:hAnsi="Arial" w:cs="Arial"/>
@@ -12469,7 +12461,7 @@
         </w:rPr>
         <w:t>from cortical ensembles</w:t>
       </w:r>
-      <w:ins w:id="27" w:author="Shuting Han" w:date="2017-02-01T10:21:00Z">
+      <w:ins w:id="26" w:author="Shuting Han" w:date="2017-02-01T10:21:00Z">
         <w:r>
           <w:rPr>
             <w:rFonts w:ascii="Arial" w:hAnsi="Arial" w:cs="Arial"/>
@@ -12988,19 +12980,19 @@
         </w:rPr>
         <w:t xml:space="preserve">play a key role in the computational properties of cortical </w:t>
       </w:r>
-      <w:commentRangeStart w:id="28"/>
+      <w:commentRangeStart w:id="27"/>
       <w:r>
         <w:rPr>
           <w:rFonts w:ascii="Arial" w:hAnsi="Arial" w:cs="Arial"/>
         </w:rPr>
         <w:t>microcircuits</w:t>
       </w:r>
-      <w:commentRangeEnd w:id="28"/>
+      <w:commentRangeEnd w:id="27"/>
       <w:r>
         <w:rPr>
           <w:rStyle w:val="CommentReference"/>
         </w:rPr>
-        <w:commentReference w:id="28"/>
+        <w:commentReference w:id="27"/>
       </w:r>
       <w:r>
         <w:rPr>
@@ -13400,7 +13392,7 @@
         </w:rPr>
         <w:t>)</w:t>
       </w:r>
-      <w:ins w:id="29" w:author="Shuting Han" w:date="2017-02-01T10:28:00Z">
+      <w:ins w:id="28" w:author="Shuting Han" w:date="2017-02-01T10:28:00Z">
         <w:r>
           <w:rPr>
             <w:rFonts w:ascii="Arial" w:hAnsi="Arial" w:cs="Arial"/>
@@ -13674,19 +13666,19 @@
         </w:rPr>
         <w:t xml:space="preserve"> neurons </w:t>
       </w:r>
-      <w:commentRangeStart w:id="30"/>
+      <w:commentRangeStart w:id="29"/>
       <w:r>
         <w:rPr>
           <w:rFonts w:ascii="Arial" w:hAnsi="Arial" w:cs="Arial"/>
         </w:rPr>
         <w:t xml:space="preserve">demonstrates </w:t>
       </w:r>
-      <w:commentRangeEnd w:id="30"/>
+      <w:commentRangeEnd w:id="29"/>
       <w:r>
         <w:rPr>
           <w:rStyle w:val="CommentReference"/>
         </w:rPr>
-        <w:commentReference w:id="30"/>
+        <w:commentReference w:id="29"/>
       </w:r>
       <w:r>
         <w:rPr>
@@ -13847,7 +13839,7 @@
         </w:rPr>
         <w:t>t</w:t>
       </w:r>
-      <w:ins w:id="31" w:author="Shuting Han" w:date="2017-02-01T10:37:00Z">
+      <w:ins w:id="30" w:author="Shuting Han" w:date="2017-02-01T10:37:00Z">
         <w:r>
           <w:rPr>
             <w:rFonts w:ascii="Arial" w:hAnsi="Arial" w:cs="Arial"/>
@@ -16912,7 +16904,7 @@
         </w:rPr>
         <w:t xml:space="preserve">. </w:t>
       </w:r>
-      <w:ins w:id="32" w:author="Shuting Han" w:date="2017-02-01T10:41:00Z">
+      <w:ins w:id="31" w:author="Shuting Han" w:date="2017-02-01T10:41:00Z">
         <w:r>
           <w:rPr>
             <w:rFonts w:ascii="Arial" w:hAnsi="Arial" w:cs="Arial"/>
@@ -16920,7 +16912,7 @@
           <w:t xml:space="preserve">Since </w:t>
         </w:r>
       </w:ins>
-      <w:del w:id="33" w:author="Shuting Han" w:date="2017-02-01T10:41:00Z">
+      <w:del w:id="32" w:author="Shuting Han" w:date="2017-02-01T10:41:00Z">
         <w:r>
           <w:rPr>
             <w:rFonts w:ascii="Arial" w:hAnsi="Arial" w:cs="Arial"/>
@@ -16928,7 +16920,7 @@
           <w:delText>N</w:delText>
         </w:r>
       </w:del>
-      <w:ins w:id="34" w:author="Shuting Han" w:date="2017-02-01T10:41:00Z">
+      <w:ins w:id="33" w:author="Shuting Han" w:date="2017-02-01T10:41:00Z">
         <w:r>
           <w:rPr>
             <w:rFonts w:ascii="Arial" w:hAnsi="Arial" w:cs="Arial"/>
@@ -16942,7 +16934,7 @@
         </w:rPr>
         <w:t>o independence assumptions are made between observed variables,</w:t>
       </w:r>
-      <w:del w:id="35" w:author="Shuting Han" w:date="2017-02-01T10:42:00Z">
+      <w:del w:id="34" w:author="Shuting Han" w:date="2017-02-01T10:42:00Z">
         <w:r>
           <w:rPr>
             <w:rFonts w:ascii="Arial" w:hAnsi="Arial" w:cs="Arial"/>
@@ -16950,7 +16942,7 @@
           <w:delText xml:space="preserve"> th</w:delText>
         </w:r>
       </w:del>
-      <w:del w:id="36" w:author="Shuting Han" w:date="2017-02-01T10:41:00Z">
+      <w:del w:id="35" w:author="Shuting Han" w:date="2017-02-01T10:41:00Z">
         <w:r>
           <w:rPr>
             <w:rFonts w:ascii="Arial" w:hAnsi="Arial" w:cs="Arial"/>
@@ -18610,7 +18602,7 @@
         </w:rPr>
         <w:t xml:space="preserve"> suggest that after a given network have been </w:t>
       </w:r>
-      <w:del w:id="37" w:author="Shuting Han" w:date="2017-02-01T10:46:00Z">
+      <w:del w:id="36" w:author="Shuting Han" w:date="2017-02-01T10:46:00Z">
         <w:r>
           <w:rPr>
             <w:rFonts w:ascii="Arial" w:hAnsi="Arial" w:cs="Arial"/>
@@ -18618,7 +18610,7 @@
           <w:delText>trained</w:delText>
         </w:r>
       </w:del>
-      <w:ins w:id="38" w:author="Shuting Han" w:date="2017-02-01T10:46:00Z">
+      <w:ins w:id="37" w:author="Shuting Han" w:date="2017-02-01T10:46:00Z">
         <w:r>
           <w:rPr>
             <w:rFonts w:ascii="Arial" w:hAnsi="Arial" w:cs="Arial"/>
@@ -21039,7 +21031,49 @@
         <w:rPr>
           <w:rFonts w:ascii="Arial" w:hAnsi="Arial" w:cs="Arial"/>
         </w:rPr>
-        <w:t xml:space="preserve">s. </w:t>
+        <w:t>s.</w:t>
+      </w:r>
+      <w:r>
+        <w:rPr>
+          <w:rFonts w:ascii="Arial" w:hAnsi="Arial" w:cs="Arial"/>
+        </w:rPr>
+        <w:t xml:space="preserve"> </w:t>
+      </w:r>
+      <w:r>
+        <w:rPr>
+          <w:rFonts w:ascii="Arial" w:hAnsi="Arial" w:cs="Arial"/>
+        </w:rPr>
+        <w:t xml:space="preserve">n = 4 </w:t>
+      </w:r>
+      <w:r>
+        <w:rPr>
+          <w:rFonts w:ascii="Arial" w:hAnsi="Arial" w:cs="Arial"/>
+        </w:rPr>
+        <w:t>ensembles</w:t>
+      </w:r>
+      <w:r>
+        <w:rPr>
+          <w:rFonts w:ascii="Arial" w:hAnsi="Arial" w:cs="Arial"/>
+        </w:rPr>
+        <w:t>; Wilcoxon signed rank-test</w:t>
+      </w:r>
+      <w:r>
+        <w:rPr>
+          <w:rFonts w:ascii="Arial" w:hAnsi="Arial" w:cs="Arial"/>
+        </w:rPr>
+        <w:t xml:space="preserve"> </w:t>
+      </w:r>
+      <w:r>
+        <w:rPr>
+          <w:rFonts w:ascii="Arial" w:hAnsi="Arial" w:cs="Arial"/>
+        </w:rPr>
+        <w:t>; *: p&lt;</w:t>
+      </w:r>
+      <w:r>
+        <w:rPr>
+          <w:rFonts w:ascii="Arial" w:hAnsi="Arial" w:cs="Arial"/>
+        </w:rPr>
+        <w:t xml:space="preserve">0.05; for randomly down- or up-sample ensembles (A-C), statistical tests were down by comparing resampled ensembles with the original ensembles; for random chosen ensembles (D-F), statistical tests were down by comparing random ensembles with the original ensembles. </w:t>
       </w:r>
       <w:r>
         <w:rPr>
@@ -21440,7 +21474,14 @@
         <w:rPr>
           <w:rFonts w:ascii="Arial" w:hAnsi="Arial" w:cs="Arial"/>
         </w:rPr>
-        <w:t xml:space="preserve"> CRF methods</w:t>
+        <w:t xml:space="preserve"> </w:t>
+      </w:r>
+      <w:r>
+        <w:rPr>
+          <w:rFonts w:ascii="Arial" w:hAnsi="Arial" w:cs="Arial"/>
+        </w:rPr>
+        <w:lastRenderedPageBreak/>
+        <w:t>CRF methods</w:t>
       </w:r>
       <w:r>
         <w:rPr>
@@ -21453,6 +21494,54 @@
           <w:rFonts w:ascii="Arial" w:hAnsi="Arial" w:cs="Arial"/>
         </w:rPr>
         <w:t xml:space="preserve"> high OSI cells.</w:t>
+      </w:r>
+      <w:r>
+        <w:rPr>
+          <w:rFonts w:ascii="Arial" w:hAnsi="Arial" w:cs="Arial"/>
+        </w:rPr>
+        <w:t xml:space="preserve"> (n=4 ensembles;</w:t>
+      </w:r>
+      <w:r>
+        <w:rPr>
+          <w:rFonts w:ascii="Arial" w:hAnsi="Arial" w:cs="Arial"/>
+        </w:rPr>
+        <w:t xml:space="preserve"> Wilcoxon signed rank-test</w:t>
+      </w:r>
+      <w:r>
+        <w:rPr>
+          <w:rFonts w:ascii="Arial" w:hAnsi="Arial" w:cs="Arial"/>
+        </w:rPr>
+        <w:t xml:space="preserve"> </w:t>
+      </w:r>
+      <w:r>
+        <w:rPr>
+          <w:rFonts w:ascii="Arial" w:hAnsi="Arial" w:cs="Arial"/>
+        </w:rPr>
+        <w:t>; n.s.</w:t>
+      </w:r>
+      <w:r>
+        <w:rPr>
+          <w:rFonts w:ascii="Arial" w:hAnsi="Arial" w:cs="Arial"/>
+        </w:rPr>
+        <w:t xml:space="preserve"> p</w:t>
+      </w:r>
+      <w:r>
+        <w:rPr>
+          <w:rFonts w:ascii="Arial" w:hAnsi="Arial" w:cs="Arial"/>
+        </w:rPr>
+        <w:t>&gt;</w:t>
+      </w:r>
+      <w:r>
+        <w:rPr>
+          <w:rFonts w:ascii="Arial" w:hAnsi="Arial" w:cs="Arial"/>
+        </w:rPr>
+        <w:t>0.05</w:t>
+      </w:r>
+      <w:r>
+        <w:rPr>
+          <w:rFonts w:ascii="Arial" w:hAnsi="Arial" w:cs="Arial"/>
+        </w:rPr>
+        <w:t>).</w:t>
       </w:r>
     </w:p>
     <w:p>
@@ -21550,7 +21639,6 @@
         <w:rPr>
           <w:rFonts w:ascii="Arial" w:hAnsi="Arial" w:cs="Arial"/>
         </w:rPr>
-        <w:lastRenderedPageBreak/>
         <w:t xml:space="preserve">(A) </w:t>
       </w:r>
       <w:r>
@@ -21957,6 +22045,7 @@
         <w:rPr>
           <w:rFonts w:ascii="Arial" w:hAnsi="Arial" w:cs="Arial"/>
         </w:rPr>
+        <w:lastRenderedPageBreak/>
         <w:t xml:space="preserve">(right) </w:t>
       </w:r>
       <w:r>
@@ -22088,7 +22177,6 @@
         <w:rPr>
           <w:rFonts w:ascii="Arial" w:hAnsi="Arial" w:cs="Arial"/>
         </w:rPr>
-        <w:lastRenderedPageBreak/>
         <w:t xml:space="preserve">(A) </w:t>
       </w:r>
       <w:r>
@@ -22519,7 +22607,14 @@
         <w:rPr>
           <w:rFonts w:ascii="Arial" w:hAnsi="Arial" w:cs="Arial"/>
         </w:rPr>
-        <w:t>Wilcoxon signed rank-test</w:t>
+        <w:t xml:space="preserve">Wilcoxon </w:t>
+      </w:r>
+      <w:r>
+        <w:rPr>
+          <w:rFonts w:ascii="Arial" w:hAnsi="Arial" w:cs="Arial"/>
+        </w:rPr>
+        <w:lastRenderedPageBreak/>
+        <w:t>signed rank-test</w:t>
       </w:r>
       <w:r>
         <w:rPr>
@@ -22660,7 +22755,7 @@
         </w:rPr>
         <w:fldChar w:fldCharType="separate"/>
       </w:r>
-      <w:bookmarkStart w:id="39" w:name="_ENREF_1"/>
+      <w:bookmarkStart w:id="38" w:name="_ENREF_1"/>
       <w:r>
         <w:t>Achard, S., and Bullmore, E. (2007). Efficiency and cost of economical brain functional networks. PLoS Comput Biol</w:t>
       </w:r>
@@ -22672,6 +22767,25 @@
       </w:r>
       <w:r>
         <w:t>, e17.</w:t>
+      </w:r>
+      <w:bookmarkEnd w:id="38"/>
+    </w:p>
+    <w:p>
+      <w:pPr>
+        <w:pStyle w:val="EndNoteBibliography"/>
+      </w:pPr>
+      <w:bookmarkStart w:id="39" w:name="_ENREF_2"/>
+      <w:r>
+        <w:t>Achard, S., Salvador, R., Whitcher, B., Suckling, J., and Bullmore, E. (2006). A resilient, low-frequency, small-world human brain functional network with highly connected association cortical hubs. J Neurosci</w:t>
+      </w:r>
+      <w:r>
+        <w:rPr>
+          <w:i/>
+        </w:rPr>
+        <w:t xml:space="preserve"> 26</w:t>
+      </w:r>
+      <w:r>
+        <w:t>, 63-72.</w:t>
       </w:r>
       <w:bookmarkEnd w:id="39"/>
     </w:p>
@@ -22679,18 +22793,18 @@
       <w:pPr>
         <w:pStyle w:val="EndNoteBibliography"/>
       </w:pPr>
-      <w:bookmarkStart w:id="40" w:name="_ENREF_2"/>
-      <w:r>
-        <w:t>Achard, S., Salvador, R., Whitcher, B., Suckling, J., and Bullmore, E. (2006). A resilient, low-frequency, small-world human brain functional network with highly connected association cortical hubs. J Neurosci</w:t>
+      <w:bookmarkStart w:id="40" w:name="_ENREF_3"/>
+      <w:r>
+        <w:t>Barabasi, A.L., and Albert, R. (1999). Emergence of scaling in random networks. Science</w:t>
       </w:r>
       <w:r>
         <w:rPr>
           <w:i/>
         </w:rPr>
-        <w:t xml:space="preserve"> 26</w:t>
-      </w:r>
-      <w:r>
-        <w:t>, 63-72.</w:t>
+        <w:t xml:space="preserve"> 286</w:t>
+      </w:r>
+      <w:r>
+        <w:t>, 509-512.</w:t>
       </w:r>
       <w:bookmarkEnd w:id="40"/>
     </w:p>
@@ -22698,18 +22812,18 @@
       <w:pPr>
         <w:pStyle w:val="EndNoteBibliography"/>
       </w:pPr>
-      <w:bookmarkStart w:id="41" w:name="_ENREF_3"/>
-      <w:r>
-        <w:t>Barabasi, A.L., and Albert, R. (1999). Emergence of scaling in random networks. Science</w:t>
+      <w:bookmarkStart w:id="41" w:name="_ENREF_4"/>
+      <w:r>
+        <w:t>Bettencourt, L.M., Stephens, G.J., Ham, M.I., and Gross, G.W. (2007). Functional structure of cortical neuronal networks grown in vitro. Phys Rev E Stat Nonlin Soft Matter Phys</w:t>
       </w:r>
       <w:r>
         <w:rPr>
           <w:i/>
         </w:rPr>
-        <w:t xml:space="preserve"> 286</w:t>
-      </w:r>
-      <w:r>
-        <w:t>, 509-512.</w:t>
+        <w:t xml:space="preserve"> 75</w:t>
+      </w:r>
+      <w:r>
+        <w:t>, 021915.</w:t>
       </w:r>
       <w:bookmarkEnd w:id="41"/>
     </w:p>
@@ -22717,18 +22831,18 @@
       <w:pPr>
         <w:pStyle w:val="EndNoteBibliography"/>
       </w:pPr>
-      <w:bookmarkStart w:id="42" w:name="_ENREF_4"/>
-      <w:r>
-        <w:t>Bettencourt, L.M., Stephens, G.J., Ham, M.I., and Gross, G.W. (2007). Functional structure of cortical neuronal networks grown in vitro. Phys Rev E Stat Nonlin Soft Matter Phys</w:t>
+      <w:bookmarkStart w:id="42" w:name="_ENREF_5"/>
+      <w:r>
+        <w:t>Bonifazi, P., Goldin, M., Picardo, M.A., Jorquera, I., Cattani, A., Bianconi, G., Represa, A., Ben-Ari, Y., and Cossart, R. (2009). GABAergic hub neurons orchestrate synchrony in developing hippocampal networks. Science</w:t>
       </w:r>
       <w:r>
         <w:rPr>
           <w:i/>
         </w:rPr>
-        <w:t xml:space="preserve"> 75</w:t>
-      </w:r>
-      <w:r>
-        <w:t>, 021915.</w:t>
+        <w:t xml:space="preserve"> 326</w:t>
+      </w:r>
+      <w:r>
+        <w:t>, 1419-1424.</w:t>
       </w:r>
       <w:bookmarkEnd w:id="42"/>
     </w:p>
@@ -22736,18 +22850,18 @@
       <w:pPr>
         <w:pStyle w:val="EndNoteBibliography"/>
       </w:pPr>
-      <w:bookmarkStart w:id="43" w:name="_ENREF_5"/>
-      <w:r>
-        <w:t>Bonifazi, P., Goldin, M., Picardo, M.A., Jorquera, I., Cattani, A., Bianconi, G., Represa, A., Ben-Ari, Y., and Cossart, R. (2009). GABAergic hub neurons orchestrate synchrony in developing hippocampal networks. Science</w:t>
+      <w:bookmarkStart w:id="43" w:name="_ENREF_6"/>
+      <w:r>
+        <w:t>Brindley, G.S., and Lewin, W.S. (1968). The sensations produced by electrical stimulation of the visual cortex. J Physiol</w:t>
       </w:r>
       <w:r>
         <w:rPr>
           <w:i/>
         </w:rPr>
-        <w:t xml:space="preserve"> 326</w:t>
-      </w:r>
-      <w:r>
-        <w:t>, 1419-1424.</w:t>
+        <w:t xml:space="preserve"> 196</w:t>
+      </w:r>
+      <w:r>
+        <w:t>, 479-493.</w:t>
       </w:r>
       <w:bookmarkEnd w:id="43"/>
     </w:p>
@@ -22755,18 +22869,18 @@
       <w:pPr>
         <w:pStyle w:val="EndNoteBibliography"/>
       </w:pPr>
-      <w:bookmarkStart w:id="44" w:name="_ENREF_6"/>
-      <w:r>
-        <w:t>Brindley, G.S., and Lewin, W.S. (1968). The sensations produced by electrical stimulation of the visual cortex. J Physiol</w:t>
+      <w:bookmarkStart w:id="44" w:name="_ENREF_7"/>
+      <w:r>
+        <w:t>Bullmore, E., and Sporns, O. (2009). Complex brain networks: graph theoretical analysis of structural and functional systems. Nature reviews Neuroscience</w:t>
       </w:r>
       <w:r>
         <w:rPr>
           <w:i/>
         </w:rPr>
-        <w:t xml:space="preserve"> 196</w:t>
-      </w:r>
-      <w:r>
-        <w:t>, 479-493.</w:t>
+        <w:t xml:space="preserve"> 10</w:t>
+      </w:r>
+      <w:r>
+        <w:t>, 186-198.</w:t>
       </w:r>
       <w:bookmarkEnd w:id="44"/>
     </w:p>
@@ -22774,18 +22888,18 @@
       <w:pPr>
         <w:pStyle w:val="EndNoteBibliography"/>
       </w:pPr>
-      <w:bookmarkStart w:id="45" w:name="_ENREF_7"/>
-      <w:r>
-        <w:t>Bullmore, E., and Sporns, O. (2009). Complex brain networks: graph theoretical analysis of structural and functional systems. Nature reviews Neuroscience</w:t>
+      <w:bookmarkStart w:id="45" w:name="_ENREF_8"/>
+      <w:r>
+        <w:t>Carrillo-Reid, L., Lopez-Huerta, V.G., Garcia-Munoz, M., Theiss, S., and Arbuthnott, G.W. (2015a). Cell Assembly Signatures Defined by Short-Term Synaptic Plasticity in Cortical Networks. Int J Neural Syst</w:t>
       </w:r>
       <w:r>
         <w:rPr>
           <w:i/>
         </w:rPr>
-        <w:t xml:space="preserve"> 10</w:t>
-      </w:r>
-      <w:r>
-        <w:t>, 186-198.</w:t>
+        <w:t xml:space="preserve"> 25</w:t>
+      </w:r>
+      <w:r>
+        <w:t>, 1550026.</w:t>
       </w:r>
       <w:bookmarkEnd w:id="45"/>
     </w:p>
@@ -22793,18 +22907,18 @@
       <w:pPr>
         <w:pStyle w:val="EndNoteBibliography"/>
       </w:pPr>
-      <w:bookmarkStart w:id="46" w:name="_ENREF_8"/>
-      <w:r>
-        <w:t>Carrillo-Reid, L., Lopez-Huerta, V.G., Garcia-Munoz, M., Theiss, S., and Arbuthnott, G.W. (2015a). Cell Assembly Signatures Defined by Short-Term Synaptic Plasticity in Cortical Networks. Int J Neural Syst</w:t>
+      <w:bookmarkStart w:id="46" w:name="_ENREF_9"/>
+      <w:r>
+        <w:t>Carrillo-Reid, L., Miller, J.-E.K., Hamm, J.P., Jackson, J., and Yuste, R. (2015b). Endogenous sequential cortical activity evoked by visual stimuli. The Journal of neuroscience : the official journal of the Society for Neuroscience</w:t>
       </w:r>
       <w:r>
         <w:rPr>
           <w:i/>
         </w:rPr>
-        <w:t xml:space="preserve"> 25</w:t>
-      </w:r>
-      <w:r>
-        <w:t>, 1550026.</w:t>
+        <w:t xml:space="preserve"> 35</w:t>
+      </w:r>
+      <w:r>
+        <w:t>, 8813-8828.</w:t>
       </w:r>
       <w:bookmarkEnd w:id="46"/>
     </w:p>
@@ -22812,18 +22926,18 @@
       <w:pPr>
         <w:pStyle w:val="EndNoteBibliography"/>
       </w:pPr>
-      <w:bookmarkStart w:id="47" w:name="_ENREF_9"/>
-      <w:r>
-        <w:t>Carrillo-Reid, L., Miller, J.-E.K., Hamm, J.P., Jackson, J., and Yuste, R. (2015b). Endogenous sequential cortical activity evoked by visual stimuli. The Journal of neuroscience : the official journal of the Society for Neuroscience</w:t>
+      <w:bookmarkStart w:id="47" w:name="_ENREF_10"/>
+      <w:r>
+        <w:t>Carrillo-Reid, L., Yang, W., Bando, Y., Peterka, D.S., and Yuste, R. (2016). Imprinting and recalling cortical ensembles. Science</w:t>
       </w:r>
       <w:r>
         <w:rPr>
           <w:i/>
         </w:rPr>
-        <w:t xml:space="preserve"> 35</w:t>
-      </w:r>
-      <w:r>
-        <w:t>, 8813-8828.</w:t>
+        <w:t xml:space="preserve"> 353</w:t>
+      </w:r>
+      <w:r>
+        <w:t>, 691-694.</w:t>
       </w:r>
       <w:bookmarkEnd w:id="47"/>
     </w:p>
@@ -22831,18 +22945,18 @@
       <w:pPr>
         <w:pStyle w:val="EndNoteBibliography"/>
       </w:pPr>
-      <w:bookmarkStart w:id="48" w:name="_ENREF_10"/>
-      <w:r>
-        <w:t>Carrillo-Reid, L., Yang, W., Bando, Y., Peterka, D.S., and Yuste, R. (2016). Imprinting and recalling cortical ensembles. Science</w:t>
+      <w:bookmarkStart w:id="48" w:name="_ENREF_11"/>
+      <w:r>
+        <w:t>Chiang, S., Cassese, A., Guindani, M., Vannucci, M., Yeh, H.J., Haneef, Z., and Stern, J.M. (2016). Time-dependence of graph theory metrics in functional connectivity analysis. Neuroimage</w:t>
       </w:r>
       <w:r>
         <w:rPr>
           <w:i/>
         </w:rPr>
-        <w:t xml:space="preserve"> 353</w:t>
-      </w:r>
-      <w:r>
-        <w:t>, 691-694.</w:t>
+        <w:t xml:space="preserve"> 125</w:t>
+      </w:r>
+      <w:r>
+        <w:t>, 601-615.</w:t>
       </w:r>
       <w:bookmarkEnd w:id="48"/>
     </w:p>
@@ -22850,18 +22964,9 @@
       <w:pPr>
         <w:pStyle w:val="EndNoteBibliography"/>
       </w:pPr>
-      <w:bookmarkStart w:id="49" w:name="_ENREF_11"/>
-      <w:r>
-        <w:t>Chiang, S., Cassese, A., Guindani, M., Vannucci, M., Yeh, H.J., Haneef, Z., and Stern, J.M. (2016). Time-dependence of graph theory metrics in functional connectivity analysis. Neuroimage</w:t>
-      </w:r>
-      <w:r>
-        <w:rPr>
-          <w:i/>
-        </w:rPr>
-        <w:t xml:space="preserve"> 125</w:t>
-      </w:r>
-      <w:r>
-        <w:t>, 601-615.</w:t>
+      <w:bookmarkStart w:id="49" w:name="_ENREF_12"/>
+      <w:r>
+        <w:t>Choi, Y., Cardie, C., Riloff, E., and Patwardhan, S. (2005). Identifying sources of opinions with conditional random fields and extraction patterns. Proceedings of the conference on Human Language Technology and Empirical Methods in Natural Language Processing HLT 05, 355-362.</w:t>
       </w:r>
       <w:bookmarkEnd w:id="49"/>
     </w:p>
@@ -22869,9 +22974,9 @@
       <w:pPr>
         <w:pStyle w:val="EndNoteBibliography"/>
       </w:pPr>
-      <w:bookmarkStart w:id="50" w:name="_ENREF_12"/>
-      <w:r>
-        <w:t>Choi, Y., Cardie, C., Riloff, E., and Patwardhan, S. (2005). Identifying sources of opinions with conditional random fields and extraction patterns. Proceedings of the conference on Human Language Technology and Empirical Methods in Natural Language Processing HLT 05, 355-362.</w:t>
+      <w:bookmarkStart w:id="50" w:name="_ENREF_13"/>
+      <w:r>
+        <w:t>Cossart, R., Aronov, D., and Yuste, R. (2003). Attractor dynamics of network UP states in the neocortex.</w:t>
       </w:r>
       <w:bookmarkEnd w:id="50"/>
     </w:p>
@@ -22879,9 +22984,18 @@
       <w:pPr>
         <w:pStyle w:val="EndNoteBibliography"/>
       </w:pPr>
-      <w:bookmarkStart w:id="51" w:name="_ENREF_13"/>
-      <w:r>
-        <w:t>Cossart, R., Aronov, D., and Yuste, R. (2003). Attractor dynamics of network UP states in the neocortex.</w:t>
+      <w:bookmarkStart w:id="51" w:name="_ENREF_14"/>
+      <w:r>
+        <w:t>Downes, J.H., Hammond, M.W., Xydas, D., Spencer, M.C., Becerra, V.M., Warwick, K., Whalley, B.J., and Nasuto, S.J. (2012). Emergence of a small-world functional network in cultured neurons. PLoS Comput Biol</w:t>
+      </w:r>
+      <w:r>
+        <w:rPr>
+          <w:i/>
+        </w:rPr>
+        <w:t xml:space="preserve"> 8</w:t>
+      </w:r>
+      <w:r>
+        <w:t>, e1002522.</w:t>
       </w:r>
       <w:bookmarkEnd w:id="51"/>
     </w:p>
@@ -22889,18 +23003,18 @@
       <w:pPr>
         <w:pStyle w:val="EndNoteBibliography"/>
       </w:pPr>
-      <w:bookmarkStart w:id="52" w:name="_ENREF_14"/>
-      <w:r>
-        <w:t>Downes, J.H., Hammond, M.W., Xydas, D., Spencer, M.C., Becerra, V.M., Warwick, K., Whalley, B.J., and Nasuto, S.J. (2012). Emergence of a small-world functional network in cultured neurons. PLoS Comput Biol</w:t>
+      <w:bookmarkStart w:id="52" w:name="_ENREF_15"/>
+      <w:r>
+        <w:t>Eguiluz, V.M., Chialvo, D.R., Cecchi, G.A., Baliki, M., and Apkarian, A.V. (2005). Scale-free brain functional networks. Phys Rev Lett</w:t>
       </w:r>
       <w:r>
         <w:rPr>
           <w:i/>
         </w:rPr>
-        <w:t xml:space="preserve"> 8</w:t>
-      </w:r>
-      <w:r>
-        <w:t>, e1002522.</w:t>
+        <w:t xml:space="preserve"> 94</w:t>
+      </w:r>
+      <w:r>
+        <w:t>, 018102.</w:t>
       </w:r>
       <w:bookmarkEnd w:id="52"/>
     </w:p>
@@ -22908,18 +23022,19 @@
       <w:pPr>
         <w:pStyle w:val="EndNoteBibliography"/>
       </w:pPr>
-      <w:bookmarkStart w:id="53" w:name="_ENREF_15"/>
-      <w:r>
-        <w:t>Eguiluz, V.M., Chialvo, D.R., Cecchi, G.A., Baliki, M., and Apkarian, A.V. (2005). Scale-free brain functional networks. Phys Rev Lett</w:t>
+      <w:bookmarkStart w:id="53" w:name="_ENREF_16"/>
+      <w:r>
+        <w:lastRenderedPageBreak/>
+        <w:t>Fair, D.A., Cohen, A.L., Dosenbach, N.U., Church, J.A., Miezin, F.M., Barch, D.M., Raichle, M.E., Petersen, S.E., and Schlaggar, B.L. (2008). The maturing architecture of the brain's default network. Proc Natl Acad Sci U S A</w:t>
       </w:r>
       <w:r>
         <w:rPr>
           <w:i/>
         </w:rPr>
-        <w:t xml:space="preserve"> 94</w:t>
-      </w:r>
-      <w:r>
-        <w:t>, 018102.</w:t>
+        <w:t xml:space="preserve"> 105</w:t>
+      </w:r>
+      <w:r>
+        <w:t>, 4028-4032.</w:t>
       </w:r>
       <w:bookmarkEnd w:id="53"/>
     </w:p>
@@ -22927,19 +23042,18 @@
       <w:pPr>
         <w:pStyle w:val="EndNoteBibliography"/>
       </w:pPr>
-      <w:bookmarkStart w:id="54" w:name="_ENREF_16"/>
-      <w:r>
-        <w:lastRenderedPageBreak/>
-        <w:t>Fair, D.A., Cohen, A.L., Dosenbach, N.U., Church, J.A., Miezin, F.M., Barch, D.M., Raichle, M.E., Petersen, S.E., and Schlaggar, B.L. (2008). The maturing architecture of the brain's default network. Proc Natl Acad Sci U S A</w:t>
+      <w:bookmarkStart w:id="54" w:name="_ENREF_17"/>
+      <w:r>
+        <w:t>Gururangan, S.S., Sadovsky, A.J., and MacLean, J.N. (2014). Analysis of graph invariants in functional neocortical circuitry reveals generalized features common to three areas of sensory cortex. PLoS Comput Biol</w:t>
       </w:r>
       <w:r>
         <w:rPr>
           <w:i/>
         </w:rPr>
-        <w:t xml:space="preserve"> 105</w:t>
-      </w:r>
-      <w:r>
-        <w:t>, 4028-4032.</w:t>
+        <w:t xml:space="preserve"> 10</w:t>
+      </w:r>
+      <w:r>
+        <w:t>, e1003710.</w:t>
       </w:r>
       <w:bookmarkEnd w:id="54"/>
     </w:p>
@@ -22947,18 +23061,18 @@
       <w:pPr>
         <w:pStyle w:val="EndNoteBibliography"/>
       </w:pPr>
-      <w:bookmarkStart w:id="55" w:name="_ENREF_17"/>
-      <w:r>
-        <w:t>Gururangan, S.S., Sadovsky, A.J., and MacLean, J.N. (2014). Analysis of graph invariants in functional neocortical circuitry reveals generalized features common to three areas of sensory cortex. PLoS Comput Biol</w:t>
+      <w:bookmarkStart w:id="55" w:name="_ENREF_18"/>
+      <w:r>
+        <w:t>Hagmann, P., Cammoun, L., Gigandet, X., Meuli, R., Honey, C.J., Wedeen, V.J., and Sporns, O. (2008). Mapping the structural core of human cerebral cortex. PLoS Biol</w:t>
       </w:r>
       <w:r>
         <w:rPr>
           <w:i/>
         </w:rPr>
-        <w:t xml:space="preserve"> 10</w:t>
-      </w:r>
-      <w:r>
-        <w:t>, e1003710.</w:t>
+        <w:t xml:space="preserve"> 6</w:t>
+      </w:r>
+      <w:r>
+        <w:t>, e159.</w:t>
       </w:r>
       <w:bookmarkEnd w:id="55"/>
     </w:p>
@@ -22966,18 +23080,18 @@
       <w:pPr>
         <w:pStyle w:val="EndNoteBibliography"/>
       </w:pPr>
-      <w:bookmarkStart w:id="56" w:name="_ENREF_18"/>
-      <w:r>
-        <w:t>Hagmann, P., Cammoun, L., Gigandet, X., Meuli, R., Honey, C.J., Wedeen, V.J., and Sporns, O. (2008). Mapping the structural core of human cerebral cortex. PLoS Biol</w:t>
+      <w:bookmarkStart w:id="56" w:name="_ENREF_19"/>
+      <w:r>
+        <w:t>He, X., Zemel, R.S., and Carreira-Perpinan, M.A. (2004). Multiscale conditional random fields for image labeling. Proceedings of the 2004 IEEE Computer Society Conference on Computer Vision and Pattern Recognition</w:t>
       </w:r>
       <w:r>
         <w:rPr>
           <w:i/>
         </w:rPr>
-        <w:t xml:space="preserve"> 6</w:t>
-      </w:r>
-      <w:r>
-        <w:t>, e159.</w:t>
+        <w:t xml:space="preserve"> 2</w:t>
+      </w:r>
+      <w:r>
+        <w:t>, 695 -702.</w:t>
       </w:r>
       <w:bookmarkEnd w:id="56"/>
     </w:p>
@@ -22985,18 +23099,18 @@
       <w:pPr>
         <w:pStyle w:val="EndNoteBibliography"/>
       </w:pPr>
-      <w:bookmarkStart w:id="57" w:name="_ENREF_19"/>
-      <w:r>
-        <w:t>He, X., Zemel, R.S., and Carreira-Perpinan, M.A. (2004). Multiscale conditional random fields for image labeling. Proceedings of the 2004 IEEE Computer Society Conference on Computer Vision and Pattern Recognition</w:t>
+      <w:bookmarkStart w:id="57" w:name="_ENREF_20"/>
+      <w:r>
+        <w:t>He, Y., Chen, Z.J., and Evans, A.C. (2007). Small-world anatomical networks in the human brain revealed by cortical thickness from MRI. Cereb Cortex</w:t>
       </w:r>
       <w:r>
         <w:rPr>
           <w:i/>
         </w:rPr>
-        <w:t xml:space="preserve"> 2</w:t>
-      </w:r>
-      <w:r>
-        <w:t>, 695 -702.</w:t>
+        <w:t xml:space="preserve"> 17</w:t>
+      </w:r>
+      <w:r>
+        <w:t>, 2407-2419.</w:t>
       </w:r>
       <w:bookmarkEnd w:id="57"/>
     </w:p>
@@ -23004,18 +23118,18 @@
       <w:pPr>
         <w:pStyle w:val="EndNoteBibliography"/>
       </w:pPr>
-      <w:bookmarkStart w:id="58" w:name="_ENREF_20"/>
-      <w:r>
-        <w:t>He, Y., Chen, Z.J., and Evans, A.C. (2007). Small-world anatomical networks in the human brain revealed by cortical thickness from MRI. Cereb Cortex</w:t>
+      <w:bookmarkStart w:id="58" w:name="_ENREF_21"/>
+      <w:r>
+        <w:t>Hinne, M., Heskes, T., Beckmann, C.F., and van Gerven, M.A.J. (2013). Bayesian inference of structural brain networks. NeuroImage</w:t>
       </w:r>
       <w:r>
         <w:rPr>
           <w:i/>
         </w:rPr>
-        <w:t xml:space="preserve"> 17</w:t>
-      </w:r>
-      <w:r>
-        <w:t>, 2407-2419.</w:t>
+        <w:t xml:space="preserve"> 66</w:t>
+      </w:r>
+      <w:r>
+        <w:t>, 543-552.</w:t>
       </w:r>
       <w:bookmarkEnd w:id="58"/>
     </w:p>
@@ -23023,18 +23137,9 @@
       <w:pPr>
         <w:pStyle w:val="EndNoteBibliography"/>
       </w:pPr>
-      <w:bookmarkStart w:id="59" w:name="_ENREF_21"/>
-      <w:r>
-        <w:t>Hinne, M., Heskes, T., Beckmann, C.F., and van Gerven, M.A.J. (2013). Bayesian inference of structural brain networks. NeuroImage</w:t>
-      </w:r>
-      <w:r>
-        <w:rPr>
-          <w:i/>
-        </w:rPr>
-        <w:t xml:space="preserve"> 66</w:t>
-      </w:r>
-      <w:r>
-        <w:t>, 543-552.</w:t>
+      <w:bookmarkStart w:id="59" w:name="_ENREF_22"/>
+      <w:r>
+        <w:t>Ikegaya, Y., G., A., R., C., D., A., I., L., D., F., and Yuste, R. (2004). Synfire chains and cortical songs: temporal modules of cortical activity.</w:t>
       </w:r>
       <w:bookmarkEnd w:id="59"/>
     </w:p>
@@ -23042,9 +23147,18 @@
       <w:pPr>
         <w:pStyle w:val="EndNoteBibliography"/>
       </w:pPr>
-      <w:bookmarkStart w:id="60" w:name="_ENREF_22"/>
-      <w:r>
-        <w:t>Ikegaya, Y., G., A., R., C., D., A., I., L., D., F., and Yuste, R. (2004). Synfire chains and cortical songs: temporal modules of cortical activity.</w:t>
+      <w:bookmarkStart w:id="60" w:name="_ENREF_23"/>
+      <w:r>
+        <w:t>Iturria-Medina, Y., Sotero, R.C., Canales-Rodriguez, E.J., Aleman-Gomez, Y., and Melie-Garcia, L. (2008). Studying the human brain anatomical network via diffusion-weighted MRI and Graph Theory. Neuroimage</w:t>
+      </w:r>
+      <w:r>
+        <w:rPr>
+          <w:i/>
+        </w:rPr>
+        <w:t xml:space="preserve"> 40</w:t>
+      </w:r>
+      <w:r>
+        <w:t>, 1064-1076.</w:t>
       </w:r>
       <w:bookmarkEnd w:id="60"/>
     </w:p>
@@ -23052,18 +23166,18 @@
       <w:pPr>
         <w:pStyle w:val="EndNoteBibliography"/>
       </w:pPr>
-      <w:bookmarkStart w:id="61" w:name="_ENREF_23"/>
-      <w:r>
-        <w:t>Iturria-Medina, Y., Sotero, R.C., Canales-Rodriguez, E.J., Aleman-Gomez, Y., and Melie-Garcia, L. (2008). Studying the human brain anatomical network via diffusion-weighted MRI and Graph Theory. Neuroimage</w:t>
+      <w:bookmarkStart w:id="61" w:name="_ENREF_24"/>
+      <w:r>
+        <w:t>Khazaee, A., Ebrahimzadeh, A., and Babajani-Feremi, A. (2015). Identifying patients with Alzheimer's disease using resting-state fMRI and graph theory. Clinical neurophysiology : official journal of the International Federation of Clinical Neurophysiology</w:t>
       </w:r>
       <w:r>
         <w:rPr>
           <w:i/>
         </w:rPr>
-        <w:t xml:space="preserve"> 40</w:t>
-      </w:r>
-      <w:r>
-        <w:t>, 1064-1076.</w:t>
+        <w:t xml:space="preserve"> 126</w:t>
+      </w:r>
+      <w:r>
+        <w:t>, 2132-2141.</w:t>
       </w:r>
       <w:bookmarkEnd w:id="61"/>
     </w:p>
@@ -23071,18 +23185,18 @@
       <w:pPr>
         <w:pStyle w:val="EndNoteBibliography"/>
       </w:pPr>
-      <w:bookmarkStart w:id="62" w:name="_ENREF_24"/>
-      <w:r>
-        <w:t>Khazaee, A., Ebrahimzadeh, A., and Babajani-Feremi, A. (2015). Identifying patients with Alzheimer's disease using resting-state fMRI and graph theory. Clinical neurophysiology : official journal of the International Federation of Clinical Neurophysiology</w:t>
+      <w:bookmarkStart w:id="62" w:name="_ENREF_25"/>
+      <w:r>
+        <w:t>Ko, H., Hofer, S.B., Pichler, B., Buchanan, K.A., Sjostrom, P.J., and Mrsic-Flogel, T.D. (2011). Functional specificity of local synaptic connections in neocortical networks. Nature</w:t>
       </w:r>
       <w:r>
         <w:rPr>
           <w:i/>
         </w:rPr>
-        <w:t xml:space="preserve"> 126</w:t>
-      </w:r>
-      <w:r>
-        <w:t>, 2132-2141.</w:t>
+        <w:t xml:space="preserve"> 473</w:t>
+      </w:r>
+      <w:r>
+        <w:t>, 87-91.</w:t>
       </w:r>
       <w:bookmarkEnd w:id="62"/>
     </w:p>
@@ -23090,18 +23204,18 @@
       <w:pPr>
         <w:pStyle w:val="EndNoteBibliography"/>
       </w:pPr>
-      <w:bookmarkStart w:id="63" w:name="_ENREF_25"/>
-      <w:r>
-        <w:t>Ko, H., Hofer, S.B., Pichler, B., Buchanan, K.A., Sjostrom, P.J., and Mrsic-Flogel, T.D. (2011). Functional specificity of local synaptic connections in neocortical networks. Nature</w:t>
+      <w:bookmarkStart w:id="63" w:name="_ENREF_26"/>
+      <w:r>
+        <w:t>Lafferty, J., McCallum, A., and Pereira, F.C.N. (2001). Conditional random fields: Probabilistic models for segmenting and labeling sequence data. ICML '01 Proceedings of the Eighteenth International Conference on Machine Learning</w:t>
       </w:r>
       <w:r>
         <w:rPr>
           <w:i/>
         </w:rPr>
-        <w:t xml:space="preserve"> 473</w:t>
-      </w:r>
-      <w:r>
-        <w:t>, 87-91.</w:t>
+        <w:t xml:space="preserve"> 8</w:t>
+      </w:r>
+      <w:r>
+        <w:t>, 282-289.</w:t>
       </w:r>
       <w:bookmarkEnd w:id="63"/>
     </w:p>
@@ -23109,18 +23223,18 @@
       <w:pPr>
         <w:pStyle w:val="EndNoteBibliography"/>
       </w:pPr>
-      <w:bookmarkStart w:id="64" w:name="_ENREF_26"/>
-      <w:r>
-        <w:t>Lafferty, J., McCallum, A., and Pereira, F.C.N. (2001). Conditional random fields: Probabilistic models for segmenting and labeling sequence data. ICML '01 Proceedings of the Eighteenth International Conference on Machine Learning</w:t>
+      <w:bookmarkStart w:id="64" w:name="_ENREF_27"/>
+      <w:r>
+        <w:t>Li, C.T., Yuan, Y., and Wilson, R. (2008). An unsupervised conditional random fields approach for clustering gene expression time series. Bioinformatics</w:t>
       </w:r>
       <w:r>
         <w:rPr>
           <w:i/>
         </w:rPr>
-        <w:t xml:space="preserve"> 8</w:t>
-      </w:r>
-      <w:r>
-        <w:t>, 282-289.</w:t>
+        <w:t xml:space="preserve"> 24</w:t>
+      </w:r>
+      <w:r>
+        <w:t>, 2467-2473.</w:t>
       </w:r>
       <w:bookmarkEnd w:id="64"/>
     </w:p>
@@ -23128,18 +23242,18 @@
       <w:pPr>
         <w:pStyle w:val="EndNoteBibliography"/>
       </w:pPr>
-      <w:bookmarkStart w:id="65" w:name="_ENREF_27"/>
-      <w:r>
-        <w:t>Li, C.T., Yuan, Y., and Wilson, R. (2008). An unsupervised conditional random fields approach for clustering gene expression time series. Bioinformatics</w:t>
+      <w:bookmarkStart w:id="65" w:name="_ENREF_28"/>
+      <w:r>
+        <w:t>Liu, Y., Carbonell, J., Weigele, P., and Gopalakrishnan, V. (2006). Protein fold recognition using segmentation conditional random fields (SCRFs). J Comput Biol</w:t>
       </w:r>
       <w:r>
         <w:rPr>
           <w:i/>
         </w:rPr>
-        <w:t xml:space="preserve"> 24</w:t>
-      </w:r>
-      <w:r>
-        <w:t>, 2467-2473.</w:t>
+        <w:t xml:space="preserve"> 13</w:t>
+      </w:r>
+      <w:r>
+        <w:t>, 394-406.</w:t>
       </w:r>
       <w:bookmarkEnd w:id="65"/>
     </w:p>
@@ -23147,18 +23261,9 @@
       <w:pPr>
         <w:pStyle w:val="EndNoteBibliography"/>
       </w:pPr>
-      <w:bookmarkStart w:id="66" w:name="_ENREF_28"/>
-      <w:r>
-        <w:t>Liu, Y., Carbonell, J., Weigele, P., and Gopalakrishnan, V. (2006). Protein fold recognition using segmentation conditional random fields (SCRFs). J Comput Biol</w:t>
-      </w:r>
-      <w:r>
-        <w:rPr>
-          <w:i/>
-        </w:rPr>
-        <w:t xml:space="preserve"> 13</w:t>
-      </w:r>
-      <w:r>
-        <w:t>, 394-406.</w:t>
+      <w:bookmarkStart w:id="66" w:name="_ENREF_29"/>
+      <w:r>
+        <w:t>Mao, B.Q., F., H.-S., Aronov, D., Froemke, R.C., and Yuste, R. (2001). Dynamics of spontaneous activity in neocortical slices.</w:t>
       </w:r>
       <w:bookmarkEnd w:id="66"/>
     </w:p>
@@ -23166,9 +23271,18 @@
       <w:pPr>
         <w:pStyle w:val="EndNoteBibliography"/>
       </w:pPr>
-      <w:bookmarkStart w:id="67" w:name="_ENREF_29"/>
-      <w:r>
-        <w:t>Mao, B.Q., F., H.-S., Aronov, D., Froemke, R.C., and Yuste, R. (2001). Dynamics of spontaneous activity in neocortical slices.</w:t>
+      <w:bookmarkStart w:id="67" w:name="_ENREF_30"/>
+      <w:r>
+        <w:t>Micheloyannis, S., Vourkas, M., Tsirka, V., Karakonstantaki, E., Kanatsouli, K., and Stam, C.J. (2009). The influence of ageing on complex brain networks: a graph theoretical analysis. Hum Brain Mapp</w:t>
+      </w:r>
+      <w:r>
+        <w:rPr>
+          <w:i/>
+        </w:rPr>
+        <w:t xml:space="preserve"> 30</w:t>
+      </w:r>
+      <w:r>
+        <w:t>, 200-208.</w:t>
       </w:r>
       <w:bookmarkEnd w:id="67"/>
     </w:p>
@@ -23176,18 +23290,18 @@
       <w:pPr>
         <w:pStyle w:val="EndNoteBibliography"/>
       </w:pPr>
-      <w:bookmarkStart w:id="68" w:name="_ENREF_30"/>
-      <w:r>
-        <w:t>Micheloyannis, S., Vourkas, M., Tsirka, V., Karakonstantaki, E., Kanatsouli, K., and Stam, C.J. (2009). The influence of ageing on complex brain networks: a graph theoretical analysis. Hum Brain Mapp</w:t>
+      <w:bookmarkStart w:id="68" w:name="_ENREF_31"/>
+      <w:r>
+        <w:t>Miller, J.E., Ayzenshtat, I., Carrillo-Reid, L., and Yuste, R. (2014). Visual stimuli recruit intrinsically generated cortical ensembles. Proc Natl Acad Sci U S A</w:t>
       </w:r>
       <w:r>
         <w:rPr>
           <w:i/>
         </w:rPr>
-        <w:t xml:space="preserve"> 30</w:t>
-      </w:r>
-      <w:r>
-        <w:t>, 200-208.</w:t>
+        <w:t xml:space="preserve"> 111</w:t>
+      </w:r>
+      <w:r>
+        <w:t>, E4053-4061.</w:t>
       </w:r>
       <w:bookmarkEnd w:id="68"/>
     </w:p>
@@ -23195,18 +23309,28 @@
       <w:pPr>
         <w:pStyle w:val="EndNoteBibliography"/>
       </w:pPr>
-      <w:bookmarkStart w:id="69" w:name="_ENREF_31"/>
-      <w:r>
-        <w:t>Miller, J.E., Ayzenshtat, I., Carrillo-Reid, L., and Yuste, R. (2014). Visual stimuli recruit intrinsically generated cortical ensembles. Proc Natl Acad Sci U S A</w:t>
+      <w:bookmarkStart w:id="69" w:name="_ENREF_32"/>
+      <w:r>
+        <w:lastRenderedPageBreak/>
+        <w:t>Oh, S.W., Harris, J.A., Ng, L., Winslow, B., Cain, N., Mihalas, S., Wang, Q., Lau, C., Kuan, L., Henry, A.M.</w:t>
       </w:r>
       <w:r>
         <w:rPr>
           <w:i/>
         </w:rPr>
-        <w:t xml:space="preserve"> 111</w:t>
-      </w:r>
-      <w:r>
-        <w:t>, E4053-4061.</w:t>
+        <w:t>, et al.</w:t>
+      </w:r>
+      <w:r>
+        <w:t xml:space="preserve"> (2014). A mesoscale connectome of the mouse brain. Nature</w:t>
+      </w:r>
+      <w:r>
+        <w:rPr>
+          <w:i/>
+        </w:rPr>
+        <w:t xml:space="preserve"> 508</w:t>
+      </w:r>
+      <w:r>
+        <w:t>, 207-214.</w:t>
       </w:r>
       <w:bookmarkEnd w:id="69"/>
     </w:p>
@@ -23214,28 +23338,18 @@
       <w:pPr>
         <w:pStyle w:val="EndNoteBibliography"/>
       </w:pPr>
-      <w:bookmarkStart w:id="70" w:name="_ENREF_32"/>
-      <w:r>
-        <w:lastRenderedPageBreak/>
-        <w:t>Oh, S.W., Harris, J.A., Ng, L., Winslow, B., Cain, N., Mihalas, S., Wang, Q., Lau, C., Kuan, L., Henry, A.M.</w:t>
+      <w:bookmarkStart w:id="70" w:name="_ENREF_33"/>
+      <w:r>
+        <w:t>Palla, G., Derényi, I., Farkas, I., and Vicsek, T. (2005). Uncovering the overlapping community structure of complex networks in nature and society. Nature</w:t>
       </w:r>
       <w:r>
         <w:rPr>
           <w:i/>
         </w:rPr>
-        <w:t>, et al.</w:t>
-      </w:r>
-      <w:r>
-        <w:t xml:space="preserve"> (2014). A mesoscale connectome of the mouse brain. Nature</w:t>
-      </w:r>
-      <w:r>
-        <w:rPr>
-          <w:i/>
-        </w:rPr>
-        <w:t xml:space="preserve"> 508</w:t>
-      </w:r>
-      <w:r>
-        <w:t>, 207-214.</w:t>
+        <w:t xml:space="preserve"> 435</w:t>
+      </w:r>
+      <w:r>
+        <w:t>, 814-818.</w:t>
       </w:r>
       <w:bookmarkEnd w:id="70"/>
     </w:p>
@@ -23243,18 +23357,9 @@
       <w:pPr>
         <w:pStyle w:val="EndNoteBibliography"/>
       </w:pPr>
-      <w:bookmarkStart w:id="71" w:name="_ENREF_33"/>
-      <w:r>
-        <w:t>Palla, G., Derényi, I., Farkas, I., and Vicsek, T. (2005). Uncovering the overlapping community structure of complex networks in nature and society. Nature</w:t>
-      </w:r>
-      <w:r>
-        <w:rPr>
-          <w:i/>
-        </w:rPr>
-        <w:t xml:space="preserve"> 435</w:t>
-      </w:r>
-      <w:r>
-        <w:t>, 814-818.</w:t>
+      <w:bookmarkStart w:id="71" w:name="_ENREF_34"/>
+      <w:r>
+        <w:t>Peng, H.-K., Zhu, J., Piao, D., Yan, R., and Zhang, Y. (2011). Retweet Modeling Using Conditional Random Fields. In 2011 IEEE 11th International Conference on Data Mining Workshops (IEEE), pp. 336-343.</w:t>
       </w:r>
       <w:bookmarkEnd w:id="71"/>
     </w:p>
@@ -23262,9 +23367,18 @@
       <w:pPr>
         <w:pStyle w:val="EndNoteBibliography"/>
       </w:pPr>
-      <w:bookmarkStart w:id="72" w:name="_ENREF_34"/>
-      <w:r>
-        <w:t>Peng, H.-K., Zhu, J., Piao, D., Yan, R., and Zhang, Y. (2011). Retweet Modeling Using Conditional Random Fields. In 2011 IEEE 11th International Conference on Data Mining Workshops (IEEE), pp. 336-343.</w:t>
+      <w:bookmarkStart w:id="72" w:name="_ENREF_35"/>
+      <w:r>
+        <w:t>Ravikumar, P., Wainwright, M.J., and Lafferty, J.D. (2010). High-dimensional Ising model selection using ℓ1-regularized logistic regression. The Annals of Statistics</w:t>
+      </w:r>
+      <w:r>
+        <w:rPr>
+          <w:i/>
+        </w:rPr>
+        <w:t xml:space="preserve"> 38</w:t>
+      </w:r>
+      <w:r>
+        <w:t>, 1287-1319.</w:t>
       </w:r>
       <w:bookmarkEnd w:id="72"/>
     </w:p>
@@ -23272,18 +23386,18 @@
       <w:pPr>
         <w:pStyle w:val="EndNoteBibliography"/>
       </w:pPr>
-      <w:bookmarkStart w:id="73" w:name="_ENREF_35"/>
-      <w:r>
-        <w:t>Ravikumar, P., Wainwright, M.J., and Lafferty, J.D. (2010). High-dimensional Ising model selection using ℓ1-regularized logistic regression. The Annals of Statistics</w:t>
+      <w:bookmarkStart w:id="73" w:name="_ENREF_36"/>
+      <w:r>
+        <w:t>Sadovsky, A.J., and MacLean, J.N. (2014). Mouse visual neocortex supports multiple stereotyped patterns of microcircuit activity. J Neurosci</w:t>
       </w:r>
       <w:r>
         <w:rPr>
           <w:i/>
         </w:rPr>
-        <w:t xml:space="preserve"> 38</w:t>
-      </w:r>
-      <w:r>
-        <w:t>, 1287-1319.</w:t>
+        <w:t xml:space="preserve"> 34</w:t>
+      </w:r>
+      <w:r>
+        <w:t>, 7769-7777.</w:t>
       </w:r>
       <w:bookmarkEnd w:id="73"/>
     </w:p>
@@ -23291,18 +23405,18 @@
       <w:pPr>
         <w:pStyle w:val="EndNoteBibliography"/>
       </w:pPr>
-      <w:bookmarkStart w:id="74" w:name="_ENREF_36"/>
-      <w:r>
-        <w:t>Sadovsky, A.J., and MacLean, J.N. (2014). Mouse visual neocortex supports multiple stereotyped patterns of microcircuit activity. J Neurosci</w:t>
+      <w:bookmarkStart w:id="74" w:name="_ENREF_37"/>
+      <w:r>
+        <w:t>Sato, K., and Sakakibara, Y. (2005). RNA secondary structural alignment with conditional random fields. Bioinformatics</w:t>
       </w:r>
       <w:r>
         <w:rPr>
           <w:i/>
         </w:rPr>
-        <w:t xml:space="preserve"> 34</w:t>
-      </w:r>
-      <w:r>
-        <w:t>, 7769-7777.</w:t>
+        <w:t xml:space="preserve"> 21 Suppl 2</w:t>
+      </w:r>
+      <w:r>
+        <w:t>, ii237-242.</w:t>
       </w:r>
       <w:bookmarkEnd w:id="74"/>
     </w:p>
@@ -23310,18 +23424,18 @@
       <w:pPr>
         <w:pStyle w:val="EndNoteBibliography"/>
       </w:pPr>
-      <w:bookmarkStart w:id="75" w:name="_ENREF_37"/>
-      <w:r>
-        <w:t>Sato, K., and Sakakibara, Y. (2005). RNA secondary structural alignment with conditional random fields. Bioinformatics</w:t>
+      <w:bookmarkStart w:id="75" w:name="_ENREF_38"/>
+      <w:r>
+        <w:t>Shepherd, R.K., Shivdasani, M.N., Nayagam, D.A., Williams, C.E., and Blamey, P.J. (2013). Visual prostheses for the blind. Trends in biotechnology</w:t>
       </w:r>
       <w:r>
         <w:rPr>
           <w:i/>
         </w:rPr>
-        <w:t xml:space="preserve"> 21 Suppl 2</w:t>
-      </w:r>
-      <w:r>
-        <w:t>, ii237-242.</w:t>
+        <w:t xml:space="preserve"> 31</w:t>
+      </w:r>
+      <w:r>
+        <w:t>, 562-571.</w:t>
       </w:r>
       <w:bookmarkEnd w:id="75"/>
     </w:p>
@@ -23329,18 +23443,18 @@
       <w:pPr>
         <w:pStyle w:val="EndNoteBibliography"/>
       </w:pPr>
-      <w:bookmarkStart w:id="76" w:name="_ENREF_38"/>
-      <w:r>
-        <w:t>Shepherd, R.K., Shivdasani, M.N., Nayagam, D.A., Williams, C.E., and Blamey, P.J. (2013). Visual prostheses for the blind. Trends in biotechnology</w:t>
+      <w:bookmarkStart w:id="76" w:name="_ENREF_39"/>
+      <w:r>
+        <w:t>Shimono, M., and Beggs, J.M. (2015). Functional Clusters, Hubs, and Communities in the Cortical Microconnectome. Cereb Cortex</w:t>
       </w:r>
       <w:r>
         <w:rPr>
           <w:i/>
         </w:rPr>
-        <w:t xml:space="preserve"> 31</w:t>
-      </w:r>
-      <w:r>
-        <w:t>, 562-571.</w:t>
+        <w:t xml:space="preserve"> 25</w:t>
+      </w:r>
+      <w:r>
+        <w:t>, 3743-3757.</w:t>
       </w:r>
       <w:bookmarkEnd w:id="76"/>
     </w:p>
@@ -23348,18 +23462,18 @@
       <w:pPr>
         <w:pStyle w:val="EndNoteBibliography"/>
       </w:pPr>
-      <w:bookmarkStart w:id="77" w:name="_ENREF_39"/>
-      <w:r>
-        <w:t>Shimono, M., and Beggs, J.M. (2015). Functional Clusters, Hubs, and Communities in the Cortical Microconnectome. Cereb Cortex</w:t>
+      <w:bookmarkStart w:id="77" w:name="_ENREF_40"/>
+      <w:r>
+        <w:t>Sminchisescu, C., Kanaujia, A., and Metaxas, D. (2006). Conditional models for contextual human motion recognition. Computer Vision and Image Understanding</w:t>
       </w:r>
       <w:r>
         <w:rPr>
           <w:i/>
         </w:rPr>
-        <w:t xml:space="preserve"> 25</w:t>
-      </w:r>
-      <w:r>
-        <w:t>, 3743-3757.</w:t>
+        <w:t xml:space="preserve"> 104</w:t>
+      </w:r>
+      <w:r>
+        <w:t>, 210-220.</w:t>
       </w:r>
       <w:bookmarkEnd w:id="77"/>
     </w:p>
@@ -23367,18 +23481,18 @@
       <w:pPr>
         <w:pStyle w:val="EndNoteBibliography"/>
       </w:pPr>
-      <w:bookmarkStart w:id="78" w:name="_ENREF_40"/>
-      <w:r>
-        <w:t>Sminchisescu, C., Kanaujia, A., and Metaxas, D. (2006). Conditional models for contextual human motion recognition. Computer Vision and Image Understanding</w:t>
+      <w:bookmarkStart w:id="78" w:name="_ENREF_41"/>
+      <w:r>
+        <w:t>Sporns, O. (2000). Theoretical Neuroanatomy: Relating Anatomical and Functional Connectivity in Graphs and Cortical Connection Matrices. Cerebral Cortex</w:t>
       </w:r>
       <w:r>
         <w:rPr>
           <w:i/>
         </w:rPr>
-        <w:t xml:space="preserve"> 104</w:t>
-      </w:r>
-      <w:r>
-        <w:t>, 210-220.</w:t>
+        <w:t xml:space="preserve"> 10</w:t>
+      </w:r>
+      <w:r>
+        <w:t>, 127-141.</w:t>
       </w:r>
       <w:bookmarkEnd w:id="78"/>
     </w:p>
@@ -23386,18 +23500,18 @@
       <w:pPr>
         <w:pStyle w:val="EndNoteBibliography"/>
       </w:pPr>
-      <w:bookmarkStart w:id="79" w:name="_ENREF_41"/>
-      <w:r>
-        <w:t>Sporns, O. (2000). Theoretical Neuroanatomy: Relating Anatomical and Functional Connectivity in Graphs and Cortical Connection Matrices. Cerebral Cortex</w:t>
+      <w:bookmarkStart w:id="79" w:name="_ENREF_42"/>
+      <w:r>
+        <w:t>Sporns, O., Honey, C.J., and Kotter, R. (2007). Identification and classification of hubs in brain networks. PLoS One</w:t>
       </w:r>
       <w:r>
         <w:rPr>
           <w:i/>
         </w:rPr>
-        <w:t xml:space="preserve"> 10</w:t>
-      </w:r>
-      <w:r>
-        <w:t>, 127-141.</w:t>
+        <w:t xml:space="preserve"> 2</w:t>
+      </w:r>
+      <w:r>
+        <w:t>, e1049.</w:t>
       </w:r>
       <w:bookmarkEnd w:id="79"/>
     </w:p>
@@ -23405,18 +23519,18 @@
       <w:pPr>
         <w:pStyle w:val="EndNoteBibliography"/>
       </w:pPr>
-      <w:bookmarkStart w:id="80" w:name="_ENREF_42"/>
-      <w:r>
-        <w:t>Sporns, O., Honey, C.J., and Kotter, R. (2007). Identification and classification of hubs in brain networks. PLoS One</w:t>
+      <w:bookmarkStart w:id="80" w:name="_ENREF_43"/>
+      <w:r>
+        <w:t>Stetter, O., Battaglia, D., Soriano, J., and Geisel, T. (2012). Model-free reconstruction of excitatory neuronal connectivity from calcium imaging signals. PLoS Comput Biol</w:t>
       </w:r>
       <w:r>
         <w:rPr>
           <w:i/>
         </w:rPr>
-        <w:t xml:space="preserve"> 2</w:t>
-      </w:r>
-      <w:r>
-        <w:t>, e1049.</w:t>
+        <w:t xml:space="preserve"> 8</w:t>
+      </w:r>
+      <w:r>
+        <w:t>, e1002653.</w:t>
       </w:r>
       <w:bookmarkEnd w:id="80"/>
     </w:p>
@@ -23424,18 +23538,18 @@
       <w:pPr>
         <w:pStyle w:val="EndNoteBibliography"/>
       </w:pPr>
-      <w:bookmarkStart w:id="81" w:name="_ENREF_43"/>
-      <w:r>
-        <w:t>Stetter, O., Battaglia, D., Soriano, J., and Geisel, T. (2012). Model-free reconstruction of excitatory neuronal connectivity from calcium imaging signals. PLoS Comput Biol</w:t>
+      <w:bookmarkStart w:id="81" w:name="_ENREF_44"/>
+      <w:r>
+        <w:t>Supekar, K., Menon, V., Rubin, D., Musen, M., and Greicius, M.D. (2008). Network analysis of intrinsic functional brain connectivity in Alzheimer's disease. PLoS Comput Biol</w:t>
       </w:r>
       <w:r>
         <w:rPr>
           <w:i/>
         </w:rPr>
-        <w:t xml:space="preserve"> 8</w:t>
-      </w:r>
-      <w:r>
-        <w:t>, e1002653.</w:t>
+        <w:t xml:space="preserve"> 4</w:t>
+      </w:r>
+      <w:r>
+        <w:t>, e1000100.</w:t>
       </w:r>
       <w:bookmarkEnd w:id="81"/>
     </w:p>
@@ -23443,18 +23557,9 @@
       <w:pPr>
         <w:pStyle w:val="EndNoteBibliography"/>
       </w:pPr>
-      <w:bookmarkStart w:id="82" w:name="_ENREF_44"/>
-      <w:r>
-        <w:t>Supekar, K., Menon, V., Rubin, D., Musen, M., and Greicius, M.D. (2008). Network analysis of intrinsic functional brain connectivity in Alzheimer's disease. PLoS Comput Biol</w:t>
-      </w:r>
-      <w:r>
-        <w:rPr>
-          <w:i/>
-        </w:rPr>
-        <w:t xml:space="preserve"> 4</w:t>
-      </w:r>
-      <w:r>
-        <w:t>, e1000100.</w:t>
+      <w:bookmarkStart w:id="82" w:name="_ENREF_45"/>
+      <w:r>
+        <w:t>Tang, K., Ruozzi, N., Belanger, D., and Jebara, T. (2016). Bethe Learning of Graphical Models via MAP Decoding. Artificial Intelligence and Statistics (AISTATS).</w:t>
       </w:r>
       <w:bookmarkEnd w:id="82"/>
     </w:p>
@@ -23462,9 +23567,9 @@
       <w:pPr>
         <w:pStyle w:val="EndNoteBibliography"/>
       </w:pPr>
-      <w:bookmarkStart w:id="83" w:name="_ENREF_45"/>
-      <w:r>
-        <w:t>Tang, K., Ruozzi, N., Belanger, D., and Jebara, T. (2016). Bethe Learning of Graphical Models via MAP Decoding. Artificial Intelligence and Statistics (AISTATS).</w:t>
+      <w:bookmarkStart w:id="83" w:name="_ENREF_46"/>
+      <w:r>
+        <w:t>Tavoni, G.A.-O.h.o.o., Cocco, S., and Monasson, R. (2016). Neural assemblies revealed by inferred connectivity-based models of prefrontal cortex recordings. Journal of computational neuroscience.</w:t>
       </w:r>
       <w:bookmarkEnd w:id="83"/>
     </w:p>
@@ -23472,9 +23577,18 @@
       <w:pPr>
         <w:pStyle w:val="EndNoteBibliography"/>
       </w:pPr>
-      <w:bookmarkStart w:id="84" w:name="_ENREF_46"/>
-      <w:r>
-        <w:t>Tavoni, G.A.-O.h.o.o., Cocco, S., and Monasson, R. (2016). Neural assemblies revealed by inferred connectivity-based models of prefrontal cortex recordings. Journal of computational neuroscience.</w:t>
+      <w:bookmarkStart w:id="84" w:name="_ENREF_47"/>
+      <w:r>
+        <w:t>van den Heuvel, M.P., Stam, C.J., Boersma, M., and Hulshoff Pol, H.E. (2008). Small-world and scale-free organization of voxel-based resting-state functional connectivity in the human brain. Neuroimage</w:t>
+      </w:r>
+      <w:r>
+        <w:rPr>
+          <w:i/>
+        </w:rPr>
+        <w:t xml:space="preserve"> 43</w:t>
+      </w:r>
+      <w:r>
+        <w:t>, 528-539.</w:t>
       </w:r>
       <w:bookmarkEnd w:id="84"/>
     </w:p>
@@ -23482,18 +23596,18 @@
       <w:pPr>
         <w:pStyle w:val="EndNoteBibliography"/>
       </w:pPr>
-      <w:bookmarkStart w:id="85" w:name="_ENREF_47"/>
-      <w:r>
-        <w:t>van den Heuvel, M.P., Stam, C.J., Boersma, M., and Hulshoff Pol, H.E. (2008). Small-world and scale-free organization of voxel-based resting-state functional connectivity in the human brain. Neuroimage</w:t>
+      <w:bookmarkStart w:id="85" w:name="_ENREF_48"/>
+      <w:r>
+        <w:t>Wang, J., Zuo, X., and He, Y. (2010). Graph-based network analysis of resting-state functional MRI. Front Syst Neurosci</w:t>
       </w:r>
       <w:r>
         <w:rPr>
           <w:i/>
         </w:rPr>
-        <w:t xml:space="preserve"> 43</w:t>
-      </w:r>
-      <w:r>
-        <w:t>, 528-539.</w:t>
+        <w:t xml:space="preserve"> 4</w:t>
+      </w:r>
+      <w:r>
+        <w:t>, 16.</w:t>
       </w:r>
       <w:bookmarkEnd w:id="85"/>
     </w:p>
@@ -23501,18 +23615,19 @@
       <w:pPr>
         <w:pStyle w:val="EndNoteBibliography"/>
       </w:pPr>
-      <w:bookmarkStart w:id="86" w:name="_ENREF_48"/>
-      <w:r>
-        <w:t>Wang, J., Zuo, X., and He, Y. (2010). Graph-based network analysis of resting-state functional MRI. Front Syst Neurosci</w:t>
+      <w:bookmarkStart w:id="86" w:name="_ENREF_49"/>
+      <w:r>
+        <w:lastRenderedPageBreak/>
+        <w:t>Yatsenko, D., Josic, K., Ecker, A.S., Froudarakis, E., Cotton, R.J., and Tolias, A.S. (2015). Improved estimation and interpretation of correlations in neural circuits. PLoS Comput Biol</w:t>
       </w:r>
       <w:r>
         <w:rPr>
           <w:i/>
         </w:rPr>
-        <w:t xml:space="preserve"> 4</w:t>
-      </w:r>
-      <w:r>
-        <w:t>, 16.</w:t>
+        <w:t xml:space="preserve"> 11</w:t>
+      </w:r>
+      <w:r>
+        <w:t>, e1004083.</w:t>
       </w:r>
       <w:bookmarkEnd w:id="86"/>
     </w:p>
@@ -23520,19 +23635,18 @@
       <w:pPr>
         <w:pStyle w:val="EndNoteBibliography"/>
       </w:pPr>
-      <w:bookmarkStart w:id="87" w:name="_ENREF_49"/>
-      <w:r>
-        <w:lastRenderedPageBreak/>
-        <w:t>Yatsenko, D., Josic, K., Ecker, A.S., Froudarakis, E., Cotton, R.J., and Tolias, A.S. (2015). Improved estimation and interpretation of correlations in neural circuits. PLoS Comput Biol</w:t>
+      <w:bookmarkStart w:id="87" w:name="_ENREF_50"/>
+      <w:r>
+        <w:t>Yu, S., Huang, D., Singer, W., and Nikolic, D. (2008). A small world of neuronal synchrony. Cereb Cortex</w:t>
       </w:r>
       <w:r>
         <w:rPr>
           <w:i/>
         </w:rPr>
-        <w:t xml:space="preserve"> 11</w:t>
-      </w:r>
-      <w:r>
-        <w:t>, e1004083.</w:t>
+        <w:t xml:space="preserve"> 18</w:t>
+      </w:r>
+      <w:r>
+        <w:t>, 2891-2901.</w:t>
       </w:r>
       <w:bookmarkEnd w:id="87"/>
     </w:p>
@@ -23540,39 +23654,20 @@
       <w:pPr>
         <w:pStyle w:val="EndNoteBibliography"/>
       </w:pPr>
-      <w:bookmarkStart w:id="88" w:name="_ENREF_50"/>
-      <w:r>
-        <w:t>Yu, S., Huang, D., Singer, W., and Nikolic, D. (2008). A small world of neuronal synchrony. Cereb Cortex</w:t>
+      <w:bookmarkStart w:id="88" w:name="_ENREF_51"/>
+      <w:r>
+        <w:t>Zuo, X.N., Ehmke, R., Mennes, M., Imperati, D., Castellanos, F.X., Sporns, O., and Milham, M.P. (2012). Network centrality in the human functional connectome. Cereb Cortex</w:t>
       </w:r>
       <w:r>
         <w:rPr>
           <w:i/>
         </w:rPr>
-        <w:t xml:space="preserve"> 18</w:t>
-      </w:r>
-      <w:r>
-        <w:t>, 2891-2901.</w:t>
+        <w:t xml:space="preserve"> 22</w:t>
+      </w:r>
+      <w:r>
+        <w:t>, 1862-1875.</w:t>
       </w:r>
       <w:bookmarkEnd w:id="88"/>
-    </w:p>
-    <w:p>
-      <w:pPr>
-        <w:pStyle w:val="EndNoteBibliography"/>
-      </w:pPr>
-      <w:bookmarkStart w:id="89" w:name="_ENREF_51"/>
-      <w:r>
-        <w:t>Zuo, X.N., Ehmke, R., Mennes, M., Imperati, D., Castellanos, F.X., Sporns, O., and Milham, M.P. (2012). Network centrality in the human functional connectome. Cereb Cortex</w:t>
-      </w:r>
-      <w:r>
-        <w:rPr>
-          <w:i/>
-        </w:rPr>
-        <w:t xml:space="preserve"> 22</w:t>
-      </w:r>
-      <w:r>
-        <w:t>, 1862-1875.</w:t>
-      </w:r>
-      <w:bookmarkEnd w:id="89"/>
     </w:p>
     <w:p>
       <w:pPr>
@@ -29827,6 +29922,68 @@
         </w:rPr>
         <w:t>) recall for vertical and horizontal drifting-gratings.</w:t>
       </w:r>
+      <w:r>
+        <w:rPr>
+          <w:rFonts w:ascii="Arial" w:hAnsi="Arial" w:cs="Arial"/>
+        </w:rPr>
+        <w:t xml:space="preserve"> </w:t>
+      </w:r>
+      <w:r>
+        <w:rPr>
+          <w:rFonts w:ascii="Arial" w:hAnsi="Arial" w:cs="Arial"/>
+        </w:rPr>
+        <w:t xml:space="preserve">n = 4 </w:t>
+      </w:r>
+      <w:r>
+        <w:rPr>
+          <w:rFonts w:ascii="Arial" w:hAnsi="Arial" w:cs="Arial"/>
+        </w:rPr>
+        <w:t>ensembles</w:t>
+      </w:r>
+      <w:bookmarkStart w:id="89" w:name="_GoBack"/>
+      <w:bookmarkEnd w:id="89"/>
+      <w:r>
+        <w:rPr>
+          <w:rFonts w:ascii="Arial" w:hAnsi="Arial" w:cs="Arial"/>
+        </w:rPr>
+        <w:t>; Wilcoxon signed rank-test</w:t>
+      </w:r>
+      <w:r>
+        <w:rPr>
+          <w:rFonts w:ascii="Arial" w:hAnsi="Arial" w:cs="Arial"/>
+        </w:rPr>
+        <w:t xml:space="preserve"> </w:t>
+      </w:r>
+      <w:r>
+        <w:rPr>
+          <w:rFonts w:ascii="Arial" w:hAnsi="Arial" w:cs="Arial"/>
+        </w:rPr>
+        <w:t>; *: p&lt;0.05; for randomly down- or up-sample ensembles (A-</w:t>
+      </w:r>
+      <w:r>
+        <w:rPr>
+          <w:rFonts w:ascii="Arial" w:hAnsi="Arial" w:cs="Arial"/>
+        </w:rPr>
+        <w:t>B</w:t>
+      </w:r>
+      <w:r>
+        <w:rPr>
+          <w:rFonts w:ascii="Arial" w:hAnsi="Arial" w:cs="Arial"/>
+        </w:rPr>
+        <w:t>), statistical tests were down by comparing resampled ensembles with the original ensembles; for random chosen ensembles</w:t>
+      </w:r>
+      <w:r>
+        <w:rPr>
+          <w:rFonts w:ascii="Arial" w:hAnsi="Arial" w:cs="Arial"/>
+        </w:rPr>
+        <w:t xml:space="preserve"> (D-E</w:t>
+      </w:r>
+      <w:r>
+        <w:rPr>
+          <w:rFonts w:ascii="Arial" w:hAnsi="Arial" w:cs="Arial"/>
+        </w:rPr>
+        <w:t>), statistical tests were down by comparing random ensembles with the original ensembles.</w:t>
+      </w:r>
     </w:p>
     <w:p>
       <w:pPr>
@@ -29962,6 +30119,7 @@
           <w:rFonts w:ascii="Arial" w:hAnsi="Arial" w:cs="Arial"/>
           <w:b/>
         </w:rPr>
+        <w:lastRenderedPageBreak/>
         <w:t xml:space="preserve">Supplementary Figure S5. </w:t>
       </w:r>
       <w:r>
@@ -30221,7 +30379,7 @@
 
 <file path=word/comments.xml><?xml version="1.0" encoding="utf-8"?>
 <w:comments xmlns:wpc="http://schemas.microsoft.com/office/word/2010/wordprocessingCanvas" xmlns:mc="http://schemas.openxmlformats.org/markup-compatibility/2006" xmlns:o="urn:schemas-microsoft-com:office:office" xmlns:r="http://schemas.openxmlformats.org/officeDocument/2006/relationships" xmlns:m="http://schemas.openxmlformats.org/officeDocument/2006/math" xmlns:v="urn:schemas-microsoft-com:vml" xmlns:wp14="http://schemas.microsoft.com/office/word/2010/wordprocessingDrawing" xmlns:wp="http://schemas.openxmlformats.org/drawingml/2006/wordprocessingDrawing" xmlns:w10="urn:schemas-microsoft-com:office:word" xmlns:w="http://schemas.openxmlformats.org/wordprocessingml/2006/main" xmlns:w14="http://schemas.microsoft.com/office/word/2010/wordml" xmlns:w15="http://schemas.microsoft.com/office/word/2012/wordml" xmlns:wpg="http://schemas.microsoft.com/office/word/2010/wordprocessingGroup" xmlns:wpi="http://schemas.microsoft.com/office/word/2010/wordprocessingInk" xmlns:wne="http://schemas.microsoft.com/office/word/2006/wordml" xmlns:wps="http://schemas.microsoft.com/office/word/2010/wordprocessingShape" mc:Ignorable="w14 w15 wp14">
-  <w:comment w:id="28" w:author="Rafael Yuste" w:date="2016-12-27T11:06:00Z" w:initials="RY">
+  <w:comment w:id="27" w:author="Rafael Yuste" w:date="2016-12-27T11:06:00Z" w:initials="RY">
     <w:p>
       <w:pPr>
         <w:pStyle w:val="CommentText"/>
@@ -30237,7 +30395,7 @@
       </w:r>
     </w:p>
   </w:comment>
-  <w:comment w:id="30" w:author="Rafael Yuste" w:date="2017-01-31T16:11:00Z" w:initials="RY">
+  <w:comment w:id="29" w:author="Rafael Yuste" w:date="2017-01-31T16:11:00Z" w:initials="RY">
     <w:p>
       <w:pPr>
         <w:pStyle w:val="CommentText"/>
@@ -30352,7 +30510,7 @@
         <w:rStyle w:val="PageNumber"/>
         <w:noProof/>
       </w:rPr>
-      <w:t>21</w:t>
+      <w:t>37</w:t>
     </w:r>
     <w:r>
       <w:rPr>
@@ -31746,7 +31904,7 @@
 </file>
 
 <file path=customXml/itemProps1.xml><?xml version="1.0" encoding="utf-8"?>
-<ds:datastoreItem xmlns:ds="http://schemas.openxmlformats.org/officeDocument/2006/customXml" ds:itemID="{68F60F78-7E89-4AEF-BF1C-795F8D079C96}">
+<ds:datastoreItem xmlns:ds="http://schemas.openxmlformats.org/officeDocument/2006/customXml" ds:itemID="{BC66E564-9306-41E8-B176-0F0825852421}">
   <ds:schemaRefs>
     <ds:schemaRef ds:uri="http://schemas.openxmlformats.org/officeDocument/2006/bibliography"/>
   </ds:schemaRefs>

</xml_diff>